<commit_message>
adding names and matrikelnummer to the document
</commit_message>
<xml_diff>
--- a/IMSE_NoSQL_DB.docx
+++ b/IMSE_NoSQL_DB.docx
@@ -14,13 +14,23 @@
         </w:rPr>
         <w:t xml:space="preserve">IMSE Milestone 3 </w:t>
       </w:r>
-    </w:p>
-    <w:p>
-      <w:pPr>
-        <w:rPr>
-          <w:lang w:val="en-US"/>
-        </w:rPr>
-      </w:pPr>
+      <w:r>
+        <w:rPr>
+          <w:lang w:val="en-US"/>
+        </w:rPr>
+        <w:t>- Documentation</w:t>
+      </w:r>
+    </w:p>
+    <w:p>
+      <w:r>
+        <w:t xml:space="preserve">Eylül Gökce Harputluoglu 11728483 </w:t>
+      </w:r>
+      <w:r>
+        <w:t xml:space="preserve">&amp; </w:t>
+      </w:r>
+      <w:r>
+        <w:t>Roman Schneglberger 01127050</w:t>
+      </w:r>
     </w:p>
     <w:p>
       <w:pPr>
@@ -108,7 +118,19 @@
         <w:rPr>
           <w:lang w:val="en-US"/>
         </w:rPr>
-        <w:t>What we want is that a larger system which can analyse the customer activity and tracks our cars rental status.</w:t>
+        <w:t xml:space="preserve">What we want is that a larger system which can </w:t>
+      </w:r>
+      <w:r>
+        <w:rPr>
+          <w:lang w:val="en-US"/>
+        </w:rPr>
+        <w:t>analyses</w:t>
+      </w:r>
+      <w:r>
+        <w:rPr>
+          <w:lang w:val="en-US"/>
+        </w:rPr>
+        <w:t xml:space="preserve"> the customer activity and tracks our cars rental status.</w:t>
       </w:r>
       <w:r>
         <w:rPr>
@@ -548,18 +570,26 @@
         <w:rPr>
           <w:b/>
           <w:bCs/>
-          <w:lang w:val="en-US"/>
-        </w:rPr>
-      </w:pPr>
-      <w:r>
-        <w:rPr>
-          <w:b/>
-          <w:bCs/>
+          <w:color w:val="C45911" w:themeColor="accent2" w:themeShade="BF"/>
+          <w:sz w:val="28"/>
+          <w:szCs w:val="28"/>
+          <w:lang w:val="en-US"/>
+        </w:rPr>
+      </w:pPr>
+      <w:r>
+        <w:rPr>
+          <w:b/>
+          <w:bCs/>
+          <w:color w:val="C45911" w:themeColor="accent2" w:themeShade="BF"/>
+          <w:sz w:val="28"/>
+          <w:szCs w:val="28"/>
           <w:lang w:val="en-US"/>
         </w:rPr>
         <w:lastRenderedPageBreak/>
-        <w:t>Design</w:t>
-      </w:r>
+        <w:t>How we designed our system</w:t>
+      </w:r>
+      <w:bookmarkStart w:id="0" w:name="_GoBack"/>
+      <w:bookmarkEnd w:id="0"/>
     </w:p>
     <w:p>
       <w:pPr>
@@ -1076,7 +1106,7 @@
           <w:lang w:val="en-US"/>
         </w:rPr>
       </w:pPr>
-      <w:bookmarkStart w:id="0" w:name="_Toc31097238"/>
+      <w:bookmarkStart w:id="1" w:name="_Toc31097238"/>
       <w:r>
         <w:rPr>
           <w:b/>
@@ -1187,7 +1217,7 @@
         </w:rPr>
         <w:t>o-One</w:t>
       </w:r>
-      <w:bookmarkEnd w:id="0"/>
+      <w:bookmarkEnd w:id="1"/>
     </w:p>
     <w:p>
       <w:pPr>
@@ -1332,51 +1362,7 @@
           <w:szCs w:val="28"/>
           <w:lang w:val="en-US"/>
         </w:rPr>
-        <w:t>Booking</w:t>
-      </w:r>
-      <w:r>
-        <w:rPr>
-          <w:b/>
-          <w:bCs/>
-          <w:color w:val="C45911" w:themeColor="accent2" w:themeShade="BF"/>
-          <w:sz w:val="28"/>
-          <w:szCs w:val="28"/>
-          <w:lang w:val="en-US"/>
-        </w:rPr>
-        <w:t xml:space="preserve"> &lt;–&gt; </w:t>
-      </w:r>
-      <w:r>
-        <w:rPr>
-          <w:b/>
-          <w:bCs/>
-          <w:color w:val="C45911" w:themeColor="accent2" w:themeShade="BF"/>
-          <w:sz w:val="28"/>
-          <w:szCs w:val="28"/>
-          <w:lang w:val="en-US"/>
-        </w:rPr>
-        <w:t>Car</w:t>
-      </w:r>
-      <w:r>
-        <w:rPr>
-          <w:b/>
-          <w:bCs/>
-          <w:color w:val="C45911" w:themeColor="accent2" w:themeShade="BF"/>
-          <w:sz w:val="28"/>
-          <w:szCs w:val="28"/>
-          <w:lang w:val="en-US"/>
-        </w:rPr>
-        <w:t>: One-To-</w:t>
-      </w:r>
-      <w:r>
-        <w:rPr>
-          <w:b/>
-          <w:bCs/>
-          <w:color w:val="C45911" w:themeColor="accent2" w:themeShade="BF"/>
-          <w:sz w:val="28"/>
-          <w:szCs w:val="28"/>
-          <w:lang w:val="en-US"/>
-        </w:rPr>
-        <w:t>A-Few</w:t>
+        <w:t>Booking &lt;–&gt; Car: One-To-A-Few</w:t>
       </w:r>
     </w:p>
     <w:p>
@@ -1545,29 +1531,7 @@
           <w:szCs w:val="28"/>
           <w:lang w:val="en-US"/>
         </w:rPr>
-        <w:t xml:space="preserve">Costumer &lt;–&gt; </w:t>
-      </w:r>
-      <w:r>
-        <w:rPr>
-          <w:b/>
-          <w:bCs/>
-          <w:color w:val="C45911" w:themeColor="accent2" w:themeShade="BF"/>
-          <w:sz w:val="28"/>
-          <w:szCs w:val="28"/>
-          <w:lang w:val="en-US"/>
-        </w:rPr>
-        <w:t>Location</w:t>
-      </w:r>
-      <w:r>
-        <w:rPr>
-          <w:b/>
-          <w:bCs/>
-          <w:color w:val="C45911" w:themeColor="accent2" w:themeShade="BF"/>
-          <w:sz w:val="28"/>
-          <w:szCs w:val="28"/>
-          <w:lang w:val="en-US"/>
-        </w:rPr>
-        <w:t xml:space="preserve">: </w:t>
+        <w:t xml:space="preserve">Costumer &lt;–&gt; Location: </w:t>
       </w:r>
       <w:r>
         <w:rPr>
@@ -1643,40 +1607,7 @@
           <w:szCs w:val="28"/>
           <w:lang w:val="en-US"/>
         </w:rPr>
-        <w:t>Booking</w:t>
-      </w:r>
-      <w:r>
-        <w:rPr>
-          <w:b/>
-          <w:bCs/>
-          <w:color w:val="C45911" w:themeColor="accent2" w:themeShade="BF"/>
-          <w:sz w:val="28"/>
-          <w:szCs w:val="28"/>
-          <w:lang w:val="en-US"/>
-        </w:rPr>
-        <w:t xml:space="preserve"> &lt;–&gt; </w:t>
-      </w:r>
-      <w:r>
-        <w:rPr>
-          <w:b/>
-          <w:bCs/>
-          <w:color w:val="C45911" w:themeColor="accent2" w:themeShade="BF"/>
-          <w:sz w:val="28"/>
-          <w:szCs w:val="28"/>
-          <w:lang w:val="en-US"/>
-        </w:rPr>
-        <w:t>Bill</w:t>
-      </w:r>
-      <w:r>
-        <w:rPr>
-          <w:b/>
-          <w:bCs/>
-          <w:color w:val="C45911" w:themeColor="accent2" w:themeShade="BF"/>
-          <w:sz w:val="28"/>
-          <w:szCs w:val="28"/>
-          <w:lang w:val="en-US"/>
-        </w:rPr>
-        <w:t xml:space="preserve">: </w:t>
+        <w:t xml:space="preserve">Booking &lt;–&gt; Bill: </w:t>
       </w:r>
       <w:r>
         <w:rPr>
@@ -1872,13 +1803,7 @@
         <w:rPr>
           <w:lang w:val="en-US"/>
         </w:rPr>
-        <w:t xml:space="preserve">, Sharding became even more important. </w:t>
-      </w:r>
-      <w:r>
-        <w:rPr>
-          <w:lang w:val="en-US"/>
-        </w:rPr>
-        <w:t>The advantages of this strategies are followings:</w:t>
+        <w:t>, Sharding became even more important. The advantages of this strategies are followings:</w:t>
       </w:r>
     </w:p>
     <w:p>
@@ -1977,8 +1902,6 @@
         </w:rPr>
         <w:t>collection</w:t>
       </w:r>
-      <w:bookmarkStart w:id="1" w:name="_GoBack"/>
-      <w:bookmarkEnd w:id="1"/>
       <w:r>
         <w:rPr>
           <w:lang w:val="en-US"/>

</xml_diff>